<commit_message>
Updated SweepstakeQueueManager, SweepstakeStackManager, Contestant classes.
</commit_message>
<xml_diff>
--- a/8_Sweepstakes_User_Stories-WORKING.docx
+++ b/8_Sweepstakes_User_Stories-WORKING.docx
@@ -8,8 +8,6 @@
           <w:b/>
         </w:rPr>
       </w:pPr>
-      <w:bookmarkStart w:id="0" w:name="_GoBack"/>
-      <w:bookmarkEnd w:id="0"/>
       <w:r>
         <w:rPr>
           <w:b/>
@@ -43,13 +41,22 @@
       </w:r>
     </w:p>
     <w:p>
-      <w:r>
-        <w:rPr>
-          <w:b/>
+      <w:pPr>
+        <w:rPr>
+          <w:color w:val="70AD47" w:themeColor="accent6"/>
+        </w:rPr>
+      </w:pPr>
+      <w:r>
+        <w:rPr>
+          <w:b/>
+          <w:color w:val="70AD47" w:themeColor="accent6"/>
         </w:rPr>
         <w:t>(5 points)</w:t>
       </w:r>
       <w:r>
+        <w:rPr>
+          <w:color w:val="70AD47" w:themeColor="accent6"/>
+        </w:rPr>
         <w:t xml:space="preserve"> As a developer, I want consistent commits and descriptive commit messages. </w:t>
       </w:r>
     </w:p>
@@ -118,13 +125,8 @@
           <w:numId w:val="1"/>
         </w:numPr>
       </w:pPr>
-      <w:proofErr w:type="gramStart"/>
-      <w:r>
-        <w:t>Sweepstakes(</w:t>
-      </w:r>
-      <w:proofErr w:type="gramEnd"/>
-      <w:r>
-        <w:t>string name)</w:t>
+      <w:r>
+        <w:t>Sweepstakes(string name)</w:t>
       </w:r>
     </w:p>
     <w:p>
@@ -139,17 +141,12 @@
         <w:t xml:space="preserve">void </w:t>
       </w:r>
       <w:proofErr w:type="spellStart"/>
-      <w:proofErr w:type="gramStart"/>
       <w:r>
         <w:t>RegisterContestant</w:t>
       </w:r>
       <w:proofErr w:type="spellEnd"/>
       <w:r>
-        <w:t>(</w:t>
-      </w:r>
-      <w:proofErr w:type="gramEnd"/>
-      <w:r>
-        <w:t>Contestant contestant)</w:t>
+        <w:t>(Contestant contestant)</w:t>
       </w:r>
     </w:p>
     <w:p>
@@ -167,17 +164,12 @@
         <w:t xml:space="preserve"> </w:t>
       </w:r>
       <w:proofErr w:type="spellStart"/>
-      <w:proofErr w:type="gramStart"/>
       <w:r>
         <w:t>PickWinner</w:t>
       </w:r>
       <w:proofErr w:type="spellEnd"/>
       <w:r>
-        <w:t>(</w:t>
-      </w:r>
-      <w:proofErr w:type="gramEnd"/>
-      <w:r>
-        <w:t>)</w:t>
+        <w:t>()</w:t>
       </w:r>
     </w:p>
     <w:p>
@@ -192,17 +184,12 @@
         <w:t xml:space="preserve">void </w:t>
       </w:r>
       <w:proofErr w:type="spellStart"/>
-      <w:proofErr w:type="gramStart"/>
       <w:r>
         <w:t>PrintContestantInfo</w:t>
       </w:r>
       <w:proofErr w:type="spellEnd"/>
       <w:r>
-        <w:t>(</w:t>
-      </w:r>
-      <w:proofErr w:type="gramEnd"/>
-      <w:r>
-        <w:t>Contestant contestant)</w:t>
+        <w:t>(Contestant contestant)</w:t>
       </w:r>
     </w:p>
     <w:p>
@@ -248,17 +235,12 @@
         <w:t xml:space="preserve">void </w:t>
       </w:r>
       <w:proofErr w:type="spellStart"/>
-      <w:proofErr w:type="gramStart"/>
       <w:r>
         <w:t>InsertSweepstakes</w:t>
       </w:r>
       <w:proofErr w:type="spellEnd"/>
       <w:r>
-        <w:t>(</w:t>
-      </w:r>
-      <w:proofErr w:type="gramEnd"/>
-      <w:r>
-        <w:t>Sweepstakes sweepstakes)</w:t>
+        <w:t>(Sweepstakes sweepstakes)</w:t>
       </w:r>
     </w:p>
     <w:p>
@@ -273,17 +255,12 @@
         <w:t xml:space="preserve">Sweepstakes </w:t>
       </w:r>
       <w:proofErr w:type="spellStart"/>
-      <w:proofErr w:type="gramStart"/>
       <w:r>
         <w:t>GetSweepstakes</w:t>
       </w:r>
       <w:proofErr w:type="spellEnd"/>
       <w:r>
-        <w:t>(</w:t>
-      </w:r>
-      <w:proofErr w:type="gramEnd"/>
-      <w:r>
-        <w:t>)</w:t>
+        <w:t>()</w:t>
       </w:r>
     </w:p>
     <w:p>
@@ -565,7 +542,148 @@
       </w:r>
     </w:p>
     <w:p/>
+    <w:p>
+      <w:r>
+        <w:t>Steps 1)</w:t>
+      </w:r>
+    </w:p>
+    <w:p>
+      <w:r>
+        <w:t>Create a marketing firm</w:t>
+      </w:r>
+    </w:p>
+    <w:p>
+      <w:r>
+        <w:t xml:space="preserve">Marketing Firm </w:t>
+      </w:r>
+      <w:r>
+        <w:t xml:space="preserve">uses </w:t>
+      </w:r>
+      <w:proofErr w:type="spellStart"/>
+      <w:r>
+        <w:t>SweepstakeStackOrQueueManager</w:t>
+      </w:r>
+      <w:proofErr w:type="spellEnd"/>
+    </w:p>
+    <w:p>
+      <w:proofErr w:type="spellStart"/>
+      <w:r>
+        <w:t>SweepstakesManager</w:t>
+      </w:r>
+      <w:proofErr w:type="spellEnd"/>
+      <w:r>
+        <w:t xml:space="preserve"> gets sweepstakes</w:t>
+      </w:r>
+    </w:p>
     <w:p/>
+    <w:p>
+      <w:r>
+        <w:t>To Start Simulation</w:t>
+      </w:r>
+    </w:p>
+    <w:p>
+      <w:pPr>
+        <w:pStyle w:val="ListParagraph"/>
+        <w:numPr>
+          <w:ilvl w:val="0"/>
+          <w:numId w:val="2"/>
+        </w:numPr>
+      </w:pPr>
+      <w:r>
+        <w:t>Create Marketing Firm</w:t>
+      </w:r>
+    </w:p>
+    <w:p>
+      <w:pPr>
+        <w:pStyle w:val="ListParagraph"/>
+        <w:numPr>
+          <w:ilvl w:val="0"/>
+          <w:numId w:val="2"/>
+        </w:numPr>
+      </w:pPr>
+      <w:r>
+        <w:t>Create Sweepstakes</w:t>
+      </w:r>
+    </w:p>
+    <w:p>
+      <w:pPr>
+        <w:pStyle w:val="ListParagraph"/>
+        <w:numPr>
+          <w:ilvl w:val="0"/>
+          <w:numId w:val="2"/>
+        </w:numPr>
+      </w:pPr>
+      <w:r>
+        <w:t>Add contestants</w:t>
+      </w:r>
+    </w:p>
+    <w:p>
+      <w:pPr>
+        <w:pStyle w:val="ListParagraph"/>
+        <w:numPr>
+          <w:ilvl w:val="0"/>
+          <w:numId w:val="2"/>
+        </w:numPr>
+      </w:pPr>
+      <w:r>
+        <w:t xml:space="preserve">Store on </w:t>
+      </w:r>
+      <w:proofErr w:type="spellStart"/>
+      <w:r>
+        <w:t>SweepstakesManager</w:t>
+      </w:r>
+      <w:proofErr w:type="spellEnd"/>
+    </w:p>
+    <w:p>
+      <w:pPr>
+        <w:pStyle w:val="ListParagraph"/>
+        <w:numPr>
+          <w:ilvl w:val="1"/>
+          <w:numId w:val="2"/>
+        </w:numPr>
+      </w:pPr>
+      <w:r>
+        <w:t>Stack Manager</w:t>
+      </w:r>
+    </w:p>
+    <w:p>
+      <w:pPr>
+        <w:pStyle w:val="ListParagraph"/>
+        <w:numPr>
+          <w:ilvl w:val="1"/>
+          <w:numId w:val="2"/>
+        </w:numPr>
+      </w:pPr>
+      <w:r>
+        <w:t>Queue Manager</w:t>
+      </w:r>
+    </w:p>
+    <w:p>
+      <w:pPr>
+        <w:pStyle w:val="ListParagraph"/>
+        <w:numPr>
+          <w:ilvl w:val="0"/>
+          <w:numId w:val="2"/>
+        </w:numPr>
+      </w:pPr>
+      <w:r>
+        <w:t>Select Sweepstakes</w:t>
+      </w:r>
+      <w:bookmarkStart w:id="0" w:name="_GoBack"/>
+      <w:bookmarkEnd w:id="0"/>
+    </w:p>
+    <w:p>
+      <w:pPr>
+        <w:pStyle w:val="ListParagraph"/>
+        <w:numPr>
+          <w:ilvl w:val="0"/>
+          <w:numId w:val="2"/>
+        </w:numPr>
+      </w:pPr>
+      <w:r>
+        <w:t>Select Winner</w:t>
+      </w:r>
+    </w:p>
     <w:sectPr>
       <w:pgSz w:w="12240" w:h="15840"/>
       <w:pgMar w:top="1440" w:right="1440" w:bottom="1440" w:left="1440" w:header="720" w:footer="720" w:gutter="0"/>
@@ -740,8 +858,97 @@
       </w:rPr>
     </w:lvl>
   </w:abstractNum>
+  <w:abstractNum w:abstractNumId="1" w15:restartNumberingAfterBreak="0">
+    <w:nsid w:val="22DF6E00"/>
+    <w:multiLevelType w:val="hybridMultilevel"/>
+    <w:tmpl w:val="95F0BA20"/>
+    <w:lvl w:ilvl="0" w:tplc="0409000F">
+      <w:start w:val="1"/>
+      <w:numFmt w:val="decimal"/>
+      <w:lvlText w:val="%1."/>
+      <w:lvlJc w:val="left"/>
+      <w:pPr>
+        <w:ind w:left="1440" w:hanging="360"/>
+      </w:pPr>
+    </w:lvl>
+    <w:lvl w:ilvl="1" w:tplc="04090019">
+      <w:start w:val="1"/>
+      <w:numFmt w:val="lowerLetter"/>
+      <w:lvlText w:val="%2."/>
+      <w:lvlJc w:val="left"/>
+      <w:pPr>
+        <w:ind w:left="2160" w:hanging="360"/>
+      </w:pPr>
+    </w:lvl>
+    <w:lvl w:ilvl="2" w:tplc="0409001B" w:tentative="1">
+      <w:start w:val="1"/>
+      <w:numFmt w:val="lowerRoman"/>
+      <w:lvlText w:val="%3."/>
+      <w:lvlJc w:val="right"/>
+      <w:pPr>
+        <w:ind w:left="2880" w:hanging="180"/>
+      </w:pPr>
+    </w:lvl>
+    <w:lvl w:ilvl="3" w:tplc="0409000F" w:tentative="1">
+      <w:start w:val="1"/>
+      <w:numFmt w:val="decimal"/>
+      <w:lvlText w:val="%4."/>
+      <w:lvlJc w:val="left"/>
+      <w:pPr>
+        <w:ind w:left="3600" w:hanging="360"/>
+      </w:pPr>
+    </w:lvl>
+    <w:lvl w:ilvl="4" w:tplc="04090019" w:tentative="1">
+      <w:start w:val="1"/>
+      <w:numFmt w:val="lowerLetter"/>
+      <w:lvlText w:val="%5."/>
+      <w:lvlJc w:val="left"/>
+      <w:pPr>
+        <w:ind w:left="4320" w:hanging="360"/>
+      </w:pPr>
+    </w:lvl>
+    <w:lvl w:ilvl="5" w:tplc="0409001B" w:tentative="1">
+      <w:start w:val="1"/>
+      <w:numFmt w:val="lowerRoman"/>
+      <w:lvlText w:val="%6."/>
+      <w:lvlJc w:val="right"/>
+      <w:pPr>
+        <w:ind w:left="5040" w:hanging="180"/>
+      </w:pPr>
+    </w:lvl>
+    <w:lvl w:ilvl="6" w:tplc="0409000F" w:tentative="1">
+      <w:start w:val="1"/>
+      <w:numFmt w:val="decimal"/>
+      <w:lvlText w:val="%7."/>
+      <w:lvlJc w:val="left"/>
+      <w:pPr>
+        <w:ind w:left="5760" w:hanging="360"/>
+      </w:pPr>
+    </w:lvl>
+    <w:lvl w:ilvl="7" w:tplc="04090019" w:tentative="1">
+      <w:start w:val="1"/>
+      <w:numFmt w:val="lowerLetter"/>
+      <w:lvlText w:val="%8."/>
+      <w:lvlJc w:val="left"/>
+      <w:pPr>
+        <w:ind w:left="6480" w:hanging="360"/>
+      </w:pPr>
+    </w:lvl>
+    <w:lvl w:ilvl="8" w:tplc="0409001B" w:tentative="1">
+      <w:start w:val="1"/>
+      <w:numFmt w:val="lowerRoman"/>
+      <w:lvlText w:val="%9."/>
+      <w:lvlJc w:val="right"/>
+      <w:pPr>
+        <w:ind w:left="7200" w:hanging="180"/>
+      </w:pPr>
+    </w:lvl>
+  </w:abstractNum>
   <w:num w:numId="1">
     <w:abstractNumId w:val="0"/>
+  </w:num>
+  <w:num w:numId="2">
+    <w:abstractNumId w:val="1"/>
   </w:num>
 </w:numbering>
 </file>

</xml_diff>

<commit_message>
Added CreateMarketingFirmWithManager method in Simulation class.
</commit_message>
<xml_diff>
--- a/8_Sweepstakes_User_Stories-WORKING.docx
+++ b/8_Sweepstakes_User_Stories-WORKING.docx
@@ -61,13 +61,22 @@
       </w:r>
     </w:p>
     <w:p>
-      <w:r>
-        <w:rPr>
-          <w:b/>
+      <w:pPr>
+        <w:rPr>
+          <w:color w:val="70AD47" w:themeColor="accent6"/>
+        </w:rPr>
+      </w:pPr>
+      <w:r>
+        <w:rPr>
+          <w:b/>
+          <w:color w:val="70AD47" w:themeColor="accent6"/>
         </w:rPr>
         <w:t>(5 points)</w:t>
       </w:r>
       <w:r>
+        <w:rPr>
+          <w:color w:val="70AD47" w:themeColor="accent6"/>
+        </w:rPr>
         <w:t xml:space="preserve"> As a developer, I want to create a Contestant class that has a first name, last name, email address, and registration number.</w:t>
       </w:r>
     </w:p>
@@ -91,7 +100,12 @@
         <w:t xml:space="preserve"> points)</w:t>
       </w:r>
       <w:r>
-        <w:t xml:space="preserve"> As a developer, I want to create a user interface for any information the application would need to get from the user. One example would be the functionality to assign a Contestant object a first name, last name, email address, and registration number.</w:t>
+        <w:t xml:space="preserve"> As a developer, I want to create a user interface for any information the application would need to get from the</w:t>
+      </w:r>
+      <w:bookmarkStart w:id="0" w:name="_GoBack"/>
+      <w:bookmarkEnd w:id="0"/>
+      <w:r>
+        <w:t xml:space="preserve"> user. One example would be the functionality to assign a Contestant object a first name, last name, email address, and registration number.</w:t>
       </w:r>
     </w:p>
     <w:p>
@@ -125,8 +139,13 @@
           <w:numId w:val="1"/>
         </w:numPr>
       </w:pPr>
-      <w:r>
-        <w:t>Sweepstakes(string name)</w:t>
+      <w:proofErr w:type="gramStart"/>
+      <w:r>
+        <w:t>Sweepstakes(</w:t>
+      </w:r>
+      <w:proofErr w:type="gramEnd"/>
+      <w:r>
+        <w:t>string name)</w:t>
       </w:r>
     </w:p>
     <w:p>
@@ -141,12 +160,17 @@
         <w:t xml:space="preserve">void </w:t>
       </w:r>
       <w:proofErr w:type="spellStart"/>
+      <w:proofErr w:type="gramStart"/>
       <w:r>
         <w:t>RegisterContestant</w:t>
       </w:r>
       <w:proofErr w:type="spellEnd"/>
       <w:r>
-        <w:t>(Contestant contestant)</w:t>
+        <w:t>(</w:t>
+      </w:r>
+      <w:proofErr w:type="gramEnd"/>
+      <w:r>
+        <w:t>Contestant contestant)</w:t>
       </w:r>
     </w:p>
     <w:p>
@@ -164,12 +188,17 @@
         <w:t xml:space="preserve"> </w:t>
       </w:r>
       <w:proofErr w:type="spellStart"/>
+      <w:proofErr w:type="gramStart"/>
       <w:r>
         <w:t>PickWinner</w:t>
       </w:r>
       <w:proofErr w:type="spellEnd"/>
       <w:r>
-        <w:t>()</w:t>
+        <w:t>(</w:t>
+      </w:r>
+      <w:proofErr w:type="gramEnd"/>
+      <w:r>
+        <w:t>)</w:t>
       </w:r>
     </w:p>
     <w:p>
@@ -184,12 +213,17 @@
         <w:t xml:space="preserve">void </w:t>
       </w:r>
       <w:proofErr w:type="spellStart"/>
+      <w:proofErr w:type="gramStart"/>
       <w:r>
         <w:t>PrintContestantInfo</w:t>
       </w:r>
       <w:proofErr w:type="spellEnd"/>
       <w:r>
-        <w:t>(Contestant contestant)</w:t>
+        <w:t>(</w:t>
+      </w:r>
+      <w:proofErr w:type="gramEnd"/>
+      <w:r>
+        <w:t>Contestant contestant)</w:t>
       </w:r>
     </w:p>
     <w:p>
@@ -235,12 +269,17 @@
         <w:t xml:space="preserve">void </w:t>
       </w:r>
       <w:proofErr w:type="spellStart"/>
+      <w:proofErr w:type="gramStart"/>
       <w:r>
         <w:t>InsertSweepstakes</w:t>
       </w:r>
       <w:proofErr w:type="spellEnd"/>
       <w:r>
-        <w:t>(Sweepstakes sweepstakes)</w:t>
+        <w:t>(</w:t>
+      </w:r>
+      <w:proofErr w:type="gramEnd"/>
+      <w:r>
+        <w:t>Sweepstakes sweepstakes)</w:t>
       </w:r>
     </w:p>
     <w:p>
@@ -255,12 +294,17 @@
         <w:t xml:space="preserve">Sweepstakes </w:t>
       </w:r>
       <w:proofErr w:type="spellStart"/>
+      <w:proofErr w:type="gramStart"/>
       <w:r>
         <w:t>GetSweepstakes</w:t>
       </w:r>
       <w:proofErr w:type="spellEnd"/>
       <w:r>
-        <w:t>()</w:t>
+        <w:t>(</w:t>
+      </w:r>
+      <w:proofErr w:type="gramEnd"/>
+      <w:r>
+        <w:t>)</w:t>
       </w:r>
     </w:p>
     <w:p>
@@ -575,9 +619,26 @@
         <w:t xml:space="preserve"> gets sweepstakes</w:t>
       </w:r>
     </w:p>
-    <w:p/>
-    <w:p>
-      <w:r>
+    <w:p>
+      <w:pPr>
+        <w:rPr>
+          <w:sz w:val="28"/>
+          <w:szCs w:val="28"/>
+        </w:rPr>
+      </w:pPr>
+    </w:p>
+    <w:p>
+      <w:pPr>
+        <w:rPr>
+          <w:sz w:val="28"/>
+          <w:szCs w:val="28"/>
+        </w:rPr>
+      </w:pPr>
+      <w:r>
+        <w:rPr>
+          <w:sz w:val="28"/>
+          <w:szCs w:val="28"/>
+        </w:rPr>
         <w:t>To Start Simulation</w:t>
       </w:r>
     </w:p>
@@ -588,9 +649,24 @@
           <w:ilvl w:val="0"/>
           <w:numId w:val="2"/>
         </w:numPr>
-      </w:pPr>
-      <w:r>
+        <w:rPr>
+          <w:sz w:val="28"/>
+          <w:szCs w:val="28"/>
+        </w:rPr>
+      </w:pPr>
+      <w:r>
+        <w:rPr>
+          <w:sz w:val="28"/>
+          <w:szCs w:val="28"/>
+        </w:rPr>
         <w:t>Create Marketing Firm</w:t>
+      </w:r>
+      <w:r>
+        <w:rPr>
+          <w:sz w:val="28"/>
+          <w:szCs w:val="28"/>
+        </w:rPr>
+        <w:t xml:space="preserve"> in Simulation class</w:t>
       </w:r>
     </w:p>
     <w:p>
@@ -600,9 +676,120 @@
           <w:ilvl w:val="0"/>
           <w:numId w:val="2"/>
         </w:numPr>
-      </w:pPr>
-      <w:r>
+        <w:rPr>
+          <w:sz w:val="28"/>
+          <w:szCs w:val="28"/>
+        </w:rPr>
+      </w:pPr>
+      <w:r>
+        <w:rPr>
+          <w:sz w:val="28"/>
+          <w:szCs w:val="28"/>
+        </w:rPr>
         <w:t>Create Sweepstakes</w:t>
+      </w:r>
+      <w:r>
+        <w:rPr>
+          <w:sz w:val="28"/>
+          <w:szCs w:val="28"/>
+        </w:rPr>
+        <w:t xml:space="preserve"> in </w:t>
+      </w:r>
+      <w:proofErr w:type="spellStart"/>
+      <w:r>
+        <w:rPr>
+          <w:sz w:val="28"/>
+          <w:szCs w:val="28"/>
+        </w:rPr>
+        <w:t>MarketingFirm</w:t>
+      </w:r>
+      <w:proofErr w:type="spellEnd"/>
+      <w:r>
+        <w:rPr>
+          <w:sz w:val="28"/>
+          <w:szCs w:val="28"/>
+        </w:rPr>
+        <w:t xml:space="preserve"> class</w:t>
+      </w:r>
+    </w:p>
+    <w:p>
+      <w:pPr>
+        <w:pStyle w:val="ListParagraph"/>
+        <w:numPr>
+          <w:ilvl w:val="1"/>
+          <w:numId w:val="2"/>
+        </w:numPr>
+        <w:rPr>
+          <w:sz w:val="28"/>
+          <w:szCs w:val="28"/>
+        </w:rPr>
+      </w:pPr>
+      <w:r>
+        <w:rPr>
+          <w:sz w:val="28"/>
+          <w:szCs w:val="28"/>
+        </w:rPr>
+        <w:t>Daily Sweepstakes</w:t>
+      </w:r>
+    </w:p>
+    <w:p>
+      <w:pPr>
+        <w:pStyle w:val="ListParagraph"/>
+        <w:numPr>
+          <w:ilvl w:val="1"/>
+          <w:numId w:val="2"/>
+        </w:numPr>
+        <w:rPr>
+          <w:sz w:val="28"/>
+          <w:szCs w:val="28"/>
+        </w:rPr>
+      </w:pPr>
+      <w:r>
+        <w:rPr>
+          <w:sz w:val="28"/>
+          <w:szCs w:val="28"/>
+        </w:rPr>
+        <w:t>Weekly Sweepstakes</w:t>
+      </w:r>
+    </w:p>
+    <w:p>
+      <w:pPr>
+        <w:pStyle w:val="ListParagraph"/>
+        <w:numPr>
+          <w:ilvl w:val="1"/>
+          <w:numId w:val="2"/>
+        </w:numPr>
+        <w:rPr>
+          <w:sz w:val="28"/>
+          <w:szCs w:val="28"/>
+        </w:rPr>
+      </w:pPr>
+      <w:r>
+        <w:rPr>
+          <w:sz w:val="28"/>
+          <w:szCs w:val="28"/>
+        </w:rPr>
+        <w:t>Monthly Sweepstakes</w:t>
+      </w:r>
+    </w:p>
+    <w:p>
+      <w:pPr>
+        <w:pStyle w:val="ListParagraph"/>
+        <w:numPr>
+          <w:ilvl w:val="1"/>
+          <w:numId w:val="2"/>
+        </w:numPr>
+        <w:rPr>
+          <w:sz w:val="28"/>
+          <w:szCs w:val="28"/>
+        </w:rPr>
+      </w:pPr>
+      <w:r>
+        <w:rPr>
+          <w:sz w:val="28"/>
+          <w:szCs w:val="28"/>
+        </w:rPr>
+        <w:t>Ongoing Sweepstakes</w:t>
       </w:r>
     </w:p>
     <w:p>
@@ -612,9 +799,24 @@
           <w:ilvl w:val="0"/>
           <w:numId w:val="2"/>
         </w:numPr>
-      </w:pPr>
-      <w:r>
+        <w:rPr>
+          <w:sz w:val="28"/>
+          <w:szCs w:val="28"/>
+        </w:rPr>
+      </w:pPr>
+      <w:r>
+        <w:rPr>
+          <w:sz w:val="28"/>
+          <w:szCs w:val="28"/>
+        </w:rPr>
         <w:t>Add contestants</w:t>
+      </w:r>
+      <w:r>
+        <w:rPr>
+          <w:sz w:val="28"/>
+          <w:szCs w:val="28"/>
+        </w:rPr>
+        <w:t xml:space="preserve"> in Sweepstakes class</w:t>
       </w:r>
     </w:p>
     <w:p>
@@ -624,12 +826,24 @@
           <w:ilvl w:val="0"/>
           <w:numId w:val="2"/>
         </w:numPr>
-      </w:pPr>
-      <w:r>
+        <w:rPr>
+          <w:sz w:val="28"/>
+          <w:szCs w:val="28"/>
+        </w:rPr>
+      </w:pPr>
+      <w:r>
+        <w:rPr>
+          <w:sz w:val="28"/>
+          <w:szCs w:val="28"/>
+        </w:rPr>
         <w:t xml:space="preserve">Store on </w:t>
       </w:r>
       <w:proofErr w:type="spellStart"/>
       <w:r>
+        <w:rPr>
+          <w:sz w:val="28"/>
+          <w:szCs w:val="28"/>
+        </w:rPr>
         <w:t>SweepstakesManager</w:t>
       </w:r>
       <w:proofErr w:type="spellEnd"/>
@@ -641,10 +855,50 @@
           <w:ilvl w:val="1"/>
           <w:numId w:val="2"/>
         </w:numPr>
-      </w:pPr>
-      <w:r>
+        <w:rPr>
+          <w:sz w:val="28"/>
+          <w:szCs w:val="28"/>
+        </w:rPr>
+      </w:pPr>
+      <w:r>
+        <w:rPr>
+          <w:sz w:val="28"/>
+          <w:szCs w:val="28"/>
+        </w:rPr>
         <w:t>Stack Manager</w:t>
       </w:r>
+      <w:r>
+        <w:rPr>
+          <w:sz w:val="28"/>
+          <w:szCs w:val="28"/>
+        </w:rPr>
+        <w:t xml:space="preserve">: </w:t>
+      </w:r>
+      <w:proofErr w:type="spellStart"/>
+      <w:r>
+        <w:rPr>
+          <w:sz w:val="28"/>
+          <w:szCs w:val="28"/>
+        </w:rPr>
+        <w:t>InsertSweepstakes</w:t>
+      </w:r>
+      <w:proofErr w:type="spellEnd"/>
+      <w:r>
+        <w:rPr>
+          <w:sz w:val="28"/>
+          <w:szCs w:val="28"/>
+        </w:rPr>
+        <w:t xml:space="preserve">, Get Sweepstakes - </w:t>
+      </w:r>
+      <w:proofErr w:type="spellStart"/>
+      <w:r>
+        <w:rPr>
+          <w:sz w:val="28"/>
+          <w:szCs w:val="28"/>
+        </w:rPr>
+        <w:t>ISweeptakesManager</w:t>
+      </w:r>
+      <w:proofErr w:type="spellEnd"/>
     </w:p>
     <w:p>
       <w:pPr>
@@ -653,10 +907,50 @@
           <w:ilvl w:val="1"/>
           <w:numId w:val="2"/>
         </w:numPr>
-      </w:pPr>
-      <w:r>
+        <w:rPr>
+          <w:sz w:val="28"/>
+          <w:szCs w:val="28"/>
+        </w:rPr>
+      </w:pPr>
+      <w:r>
+        <w:rPr>
+          <w:sz w:val="28"/>
+          <w:szCs w:val="28"/>
+        </w:rPr>
         <w:t>Queue Manager</w:t>
       </w:r>
+      <w:r>
+        <w:rPr>
+          <w:sz w:val="28"/>
+          <w:szCs w:val="28"/>
+        </w:rPr>
+        <w:t xml:space="preserve">: </w:t>
+      </w:r>
+      <w:proofErr w:type="spellStart"/>
+      <w:r>
+        <w:rPr>
+          <w:sz w:val="28"/>
+          <w:szCs w:val="28"/>
+        </w:rPr>
+        <w:t>InsertSweepstakes</w:t>
+      </w:r>
+      <w:proofErr w:type="spellEnd"/>
+      <w:r>
+        <w:rPr>
+          <w:sz w:val="28"/>
+          <w:szCs w:val="28"/>
+        </w:rPr>
+        <w:t xml:space="preserve">, Get Sweepstakes - </w:t>
+      </w:r>
+      <w:proofErr w:type="spellStart"/>
+      <w:r>
+        <w:rPr>
+          <w:sz w:val="28"/>
+          <w:szCs w:val="28"/>
+        </w:rPr>
+        <w:t>ISweeptakesManager</w:t>
+      </w:r>
+      <w:proofErr w:type="spellEnd"/>
     </w:p>
     <w:p>
       <w:pPr>
@@ -665,12 +959,41 @@
           <w:ilvl w:val="0"/>
           <w:numId w:val="2"/>
         </w:numPr>
-      </w:pPr>
-      <w:r>
+        <w:rPr>
+          <w:sz w:val="28"/>
+          <w:szCs w:val="28"/>
+        </w:rPr>
+      </w:pPr>
+      <w:r>
+        <w:rPr>
+          <w:sz w:val="28"/>
+          <w:szCs w:val="28"/>
+        </w:rPr>
         <w:t>Select Sweepstakes</w:t>
       </w:r>
-      <w:bookmarkStart w:id="0" w:name="_GoBack"/>
-      <w:bookmarkEnd w:id="0"/>
+      <w:r>
+        <w:rPr>
+          <w:sz w:val="28"/>
+          <w:szCs w:val="28"/>
+        </w:rPr>
+        <w:t xml:space="preserve"> in </w:t>
+      </w:r>
+      <w:proofErr w:type="spellStart"/>
+      <w:r>
+        <w:rPr>
+          <w:sz w:val="28"/>
+          <w:szCs w:val="28"/>
+        </w:rPr>
+        <w:t>MarketingFirm</w:t>
+      </w:r>
+      <w:proofErr w:type="spellEnd"/>
+      <w:r>
+        <w:rPr>
+          <w:sz w:val="28"/>
+          <w:szCs w:val="28"/>
+        </w:rPr>
+        <w:t xml:space="preserve"> class.</w:t>
+      </w:r>
     </w:p>
     <w:p>
       <w:pPr>
@@ -679,9 +1002,40 @@
           <w:ilvl w:val="0"/>
           <w:numId w:val="2"/>
         </w:numPr>
-      </w:pPr>
-      <w:r>
+        <w:rPr>
+          <w:sz w:val="28"/>
+          <w:szCs w:val="28"/>
+        </w:rPr>
+      </w:pPr>
+      <w:r>
+        <w:rPr>
+          <w:sz w:val="28"/>
+          <w:szCs w:val="28"/>
+        </w:rPr>
         <w:t>Select Winner</w:t>
+      </w:r>
+      <w:r>
+        <w:rPr>
+          <w:sz w:val="28"/>
+          <w:szCs w:val="28"/>
+        </w:rPr>
+        <w:t xml:space="preserve"> in </w:t>
+      </w:r>
+      <w:proofErr w:type="spellStart"/>
+      <w:r>
+        <w:rPr>
+          <w:sz w:val="28"/>
+          <w:szCs w:val="28"/>
+        </w:rPr>
+        <w:t>MarketingFirm</w:t>
+      </w:r>
+      <w:proofErr w:type="spellEnd"/>
+      <w:r>
+        <w:rPr>
+          <w:sz w:val="28"/>
+          <w:szCs w:val="28"/>
+        </w:rPr>
+        <w:t xml:space="preserve"> class</w:t>
       </w:r>
     </w:p>
     <w:sectPr>

</xml_diff>

<commit_message>
Created new sweepstakes object in CreateSweepstake method in Marketing class. This sweepstake object is then saved in the appropriate stack or queue Sweepstake manager.
</commit_message>
<xml_diff>
--- a/8_Sweepstakes_User_Stories-WORKING.docx
+++ b/8_Sweepstakes_User_Stories-WORKING.docx
@@ -43,92 +43,83 @@
     <w:p>
       <w:pPr>
         <w:rPr>
-          <w:color w:val="70AD47" w:themeColor="accent6"/>
-        </w:rPr>
-      </w:pPr>
-      <w:r>
-        <w:rPr>
-          <w:b/>
-          <w:color w:val="70AD47" w:themeColor="accent6"/>
-        </w:rPr>
-        <w:t>(5 points)</w:t>
-      </w:r>
-      <w:r>
-        <w:rPr>
-          <w:color w:val="70AD47" w:themeColor="accent6"/>
-        </w:rPr>
-        <w:t xml:space="preserve"> As a developer, I want consistent commits and descriptive commit messages. </w:t>
-      </w:r>
-    </w:p>
-    <w:p>
-      <w:pPr>
-        <w:rPr>
-          <w:color w:val="70AD47" w:themeColor="accent6"/>
-        </w:rPr>
-      </w:pPr>
-      <w:r>
-        <w:rPr>
-          <w:b/>
-          <w:color w:val="70AD47" w:themeColor="accent6"/>
-        </w:rPr>
-        <w:t>(5 points)</w:t>
-      </w:r>
-      <w:r>
-        <w:rPr>
-          <w:color w:val="70AD47" w:themeColor="accent6"/>
-        </w:rPr>
-        <w:t xml:space="preserve"> As a developer, I want to create a Contestant class that has a first name, last name, email address, and registration number.</w:t>
-      </w:r>
-    </w:p>
-    <w:p>
-      <w:r>
-        <w:rPr>
-          <w:b/>
-        </w:rPr>
-        <w:t>(</w:t>
-      </w:r>
-      <w:r>
-        <w:rPr>
-          <w:b/>
-        </w:rPr>
-        <w:t>10</w:t>
-      </w:r>
-      <w:r>
-        <w:rPr>
-          <w:b/>
-        </w:rPr>
-        <w:t xml:space="preserve"> points)</w:t>
-      </w:r>
-      <w:r>
-        <w:t xml:space="preserve"> As a developer, I want to create a user interface for any information the application would need to get from the</w:t>
+          <w:b/>
+          <w:color w:val="70AD47" w:themeColor="accent6"/>
+          <w:sz w:val="28"/>
+          <w:szCs w:val="28"/>
+        </w:rPr>
+      </w:pPr>
+      <w:r>
+        <w:rPr>
+          <w:b/>
+          <w:color w:val="70AD47" w:themeColor="accent6"/>
+          <w:sz w:val="28"/>
+          <w:szCs w:val="28"/>
+        </w:rPr>
+        <w:t xml:space="preserve">(5 points) As a developer, I want consistent commits and descriptive commit messages. </w:t>
+      </w:r>
+    </w:p>
+    <w:p>
+      <w:pPr>
+        <w:rPr>
+          <w:b/>
+          <w:color w:val="70AD47" w:themeColor="accent6"/>
+          <w:sz w:val="28"/>
+          <w:szCs w:val="28"/>
+        </w:rPr>
+      </w:pPr>
+      <w:r>
+        <w:rPr>
+          <w:b/>
+          <w:color w:val="70AD47" w:themeColor="accent6"/>
+          <w:sz w:val="28"/>
+          <w:szCs w:val="28"/>
+        </w:rPr>
+        <w:t>(5 points) As a developer, I want to create a Contestant class that has a first name, last name, email address, and registration number.</w:t>
+      </w:r>
+    </w:p>
+    <w:p>
+      <w:pPr>
+        <w:rPr>
+          <w:b/>
+          <w:sz w:val="28"/>
+          <w:szCs w:val="28"/>
+        </w:rPr>
+      </w:pPr>
+      <w:r>
+        <w:rPr>
+          <w:b/>
+          <w:sz w:val="28"/>
+          <w:szCs w:val="28"/>
+        </w:rPr>
+        <w:t>(10 points) As a developer, I want to create a user interface for any information the application would need to get fr</w:t>
       </w:r>
       <w:bookmarkStart w:id="0" w:name="_GoBack"/>
       <w:bookmarkEnd w:id="0"/>
       <w:r>
-        <w:t xml:space="preserve"> user. One example would be the functionality to assign a Contestant object a first name, last name, email address, and registration number.</w:t>
-      </w:r>
-    </w:p>
-    <w:p>
-      <w:r>
-        <w:rPr>
-          <w:b/>
-        </w:rPr>
-        <w:t>(</w:t>
-      </w:r>
-      <w:r>
-        <w:rPr>
-          <w:b/>
-        </w:rPr>
-        <w:t>1</w:t>
-      </w:r>
-      <w:r>
-        <w:rPr>
-          <w:b/>
-        </w:rPr>
-        <w:t>5 points)</w:t>
-      </w:r>
-      <w:r>
-        <w:t xml:space="preserve"> As a developer, I want to create a Sweepstakes class that uses the Dictionary data structure as an underlying structure. The Sweepstakes class will have the following methods with full implementation (write the functionality) of each method:</w:t>
+        <w:rPr>
+          <w:b/>
+          <w:sz w:val="28"/>
+          <w:szCs w:val="28"/>
+        </w:rPr>
+        <w:t>om the user. One example would be the functionality to assign a Contestant object a first name, last name, email address, and registration number.</w:t>
+      </w:r>
+    </w:p>
+    <w:p>
+      <w:pPr>
+        <w:rPr>
+          <w:b/>
+          <w:sz w:val="28"/>
+          <w:szCs w:val="28"/>
+        </w:rPr>
+      </w:pPr>
+      <w:r>
+        <w:rPr>
+          <w:b/>
+          <w:sz w:val="28"/>
+          <w:szCs w:val="28"/>
+        </w:rPr>
+        <w:t>(15 points) As a developer, I want to create a Sweepstakes class that uses the Dictionary data structure as an underlying structure. The Sweepstakes class will have the following methods with full implementation (write the functionality) of each method:</w:t>
       </w:r>
     </w:p>
     <w:p>
@@ -138,13 +129,28 @@
           <w:ilvl w:val="0"/>
           <w:numId w:val="1"/>
         </w:numPr>
+        <w:rPr>
+          <w:b/>
+          <w:sz w:val="28"/>
+          <w:szCs w:val="28"/>
+        </w:rPr>
       </w:pPr>
       <w:proofErr w:type="gramStart"/>
       <w:r>
+        <w:rPr>
+          <w:b/>
+          <w:sz w:val="28"/>
+          <w:szCs w:val="28"/>
+        </w:rPr>
         <w:t>Sweepstakes(</w:t>
       </w:r>
       <w:proofErr w:type="gramEnd"/>
       <w:r>
+        <w:rPr>
+          <w:b/>
+          <w:sz w:val="28"/>
+          <w:szCs w:val="28"/>
+        </w:rPr>
         <w:t>string name)</w:t>
       </w:r>
     </w:p>
@@ -155,21 +161,46 @@
           <w:ilvl w:val="0"/>
           <w:numId w:val="1"/>
         </w:numPr>
-      </w:pPr>
-      <w:r>
+        <w:rPr>
+          <w:b/>
+          <w:sz w:val="28"/>
+          <w:szCs w:val="28"/>
+        </w:rPr>
+      </w:pPr>
+      <w:r>
+        <w:rPr>
+          <w:b/>
+          <w:sz w:val="28"/>
+          <w:szCs w:val="28"/>
+        </w:rPr>
         <w:t xml:space="preserve">void </w:t>
       </w:r>
       <w:proofErr w:type="spellStart"/>
       <w:proofErr w:type="gramStart"/>
       <w:r>
+        <w:rPr>
+          <w:b/>
+          <w:sz w:val="28"/>
+          <w:szCs w:val="28"/>
+        </w:rPr>
         <w:t>RegisterContestant</w:t>
       </w:r>
       <w:proofErr w:type="spellEnd"/>
       <w:r>
+        <w:rPr>
+          <w:b/>
+          <w:sz w:val="28"/>
+          <w:szCs w:val="28"/>
+        </w:rPr>
         <w:t>(</w:t>
       </w:r>
       <w:proofErr w:type="gramEnd"/>
       <w:r>
+        <w:rPr>
+          <w:b/>
+          <w:sz w:val="28"/>
+          <w:szCs w:val="28"/>
+        </w:rPr>
         <w:t>Contestant contestant)</w:t>
       </w:r>
     </w:p>
@@ -180,24 +211,46 @@
           <w:ilvl w:val="0"/>
           <w:numId w:val="1"/>
         </w:numPr>
-      </w:pPr>
-      <w:r>
-        <w:t>Contestant</w:t>
-      </w:r>
-      <w:r>
-        <w:t xml:space="preserve"> </w:t>
+        <w:rPr>
+          <w:b/>
+          <w:sz w:val="28"/>
+          <w:szCs w:val="28"/>
+        </w:rPr>
+      </w:pPr>
+      <w:r>
+        <w:rPr>
+          <w:b/>
+          <w:sz w:val="28"/>
+          <w:szCs w:val="28"/>
+        </w:rPr>
+        <w:t xml:space="preserve">Contestant </w:t>
       </w:r>
       <w:proofErr w:type="spellStart"/>
       <w:proofErr w:type="gramStart"/>
       <w:r>
+        <w:rPr>
+          <w:b/>
+          <w:sz w:val="28"/>
+          <w:szCs w:val="28"/>
+        </w:rPr>
         <w:t>PickWinner</w:t>
       </w:r>
       <w:proofErr w:type="spellEnd"/>
       <w:r>
+        <w:rPr>
+          <w:b/>
+          <w:sz w:val="28"/>
+          <w:szCs w:val="28"/>
+        </w:rPr>
         <w:t>(</w:t>
       </w:r>
       <w:proofErr w:type="gramEnd"/>
       <w:r>
+        <w:rPr>
+          <w:b/>
+          <w:sz w:val="28"/>
+          <w:szCs w:val="28"/>
+        </w:rPr>
         <w:t>)</w:t>
       </w:r>
     </w:p>
@@ -208,52 +261,85 @@
           <w:ilvl w:val="0"/>
           <w:numId w:val="1"/>
         </w:numPr>
-      </w:pPr>
-      <w:r>
+        <w:rPr>
+          <w:b/>
+          <w:sz w:val="28"/>
+          <w:szCs w:val="28"/>
+        </w:rPr>
+      </w:pPr>
+      <w:r>
+        <w:rPr>
+          <w:b/>
+          <w:sz w:val="28"/>
+          <w:szCs w:val="28"/>
+        </w:rPr>
         <w:t xml:space="preserve">void </w:t>
       </w:r>
       <w:proofErr w:type="spellStart"/>
       <w:proofErr w:type="gramStart"/>
       <w:r>
+        <w:rPr>
+          <w:b/>
+          <w:sz w:val="28"/>
+          <w:szCs w:val="28"/>
+        </w:rPr>
         <w:t>PrintContestantInfo</w:t>
       </w:r>
       <w:proofErr w:type="spellEnd"/>
       <w:r>
+        <w:rPr>
+          <w:b/>
+          <w:sz w:val="28"/>
+          <w:szCs w:val="28"/>
+        </w:rPr>
         <w:t>(</w:t>
       </w:r>
       <w:proofErr w:type="gramEnd"/>
       <w:r>
+        <w:rPr>
+          <w:b/>
+          <w:sz w:val="28"/>
+          <w:szCs w:val="28"/>
+        </w:rPr>
         <w:t>Contestant contestant)</w:t>
       </w:r>
     </w:p>
     <w:p>
-      <w:r>
-        <w:rPr>
-          <w:b/>
-        </w:rPr>
-        <w:t>(</w:t>
-      </w:r>
-      <w:r>
-        <w:rPr>
-          <w:b/>
-        </w:rPr>
-        <w:t>10</w:t>
-      </w:r>
-      <w:r>
-        <w:rPr>
-          <w:b/>
-        </w:rPr>
-        <w:t xml:space="preserve"> points)</w:t>
-      </w:r>
-      <w:r>
-        <w:t xml:space="preserve"> As a developer, I want to write an </w:t>
-      </w:r>
-      <w:proofErr w:type="spellStart"/>
-      <w:r>
+      <w:pPr>
+        <w:rPr>
+          <w:b/>
+          <w:color w:val="70AD47" w:themeColor="accent6"/>
+          <w:sz w:val="28"/>
+          <w:szCs w:val="28"/>
+        </w:rPr>
+      </w:pPr>
+      <w:r>
+        <w:rPr>
+          <w:b/>
+          <w:color w:val="70AD47" w:themeColor="accent6"/>
+          <w:sz w:val="28"/>
+          <w:szCs w:val="28"/>
+        </w:rPr>
+        <w:t xml:space="preserve">(10 points) As a developer, I want to write an </w:t>
+      </w:r>
+      <w:proofErr w:type="spellStart"/>
+      <w:r>
+        <w:rPr>
+          <w:b/>
+          <w:color w:val="70AD47" w:themeColor="accent6"/>
+          <w:sz w:val="28"/>
+          <w:szCs w:val="28"/>
+        </w:rPr>
         <w:t>ISweepstakesManager</w:t>
       </w:r>
       <w:proofErr w:type="spellEnd"/>
       <w:r>
+        <w:rPr>
+          <w:b/>
+          <w:color w:val="70AD47" w:themeColor="accent6"/>
+          <w:sz w:val="28"/>
+          <w:szCs w:val="28"/>
+        </w:rPr>
         <w:t xml:space="preserve"> interface with the following methods for a sweepstakes management system:</w:t>
       </w:r>
     </w:p>
@@ -264,21 +350,51 @@
           <w:ilvl w:val="0"/>
           <w:numId w:val="1"/>
         </w:numPr>
-      </w:pPr>
-      <w:r>
+        <w:rPr>
+          <w:b/>
+          <w:color w:val="70AD47" w:themeColor="accent6"/>
+          <w:sz w:val="28"/>
+          <w:szCs w:val="28"/>
+        </w:rPr>
+      </w:pPr>
+      <w:r>
+        <w:rPr>
+          <w:b/>
+          <w:color w:val="70AD47" w:themeColor="accent6"/>
+          <w:sz w:val="28"/>
+          <w:szCs w:val="28"/>
+        </w:rPr>
         <w:t xml:space="preserve">void </w:t>
       </w:r>
       <w:proofErr w:type="spellStart"/>
       <w:proofErr w:type="gramStart"/>
       <w:r>
+        <w:rPr>
+          <w:b/>
+          <w:color w:val="70AD47" w:themeColor="accent6"/>
+          <w:sz w:val="28"/>
+          <w:szCs w:val="28"/>
+        </w:rPr>
         <w:t>InsertSweepstakes</w:t>
       </w:r>
       <w:proofErr w:type="spellEnd"/>
       <w:r>
+        <w:rPr>
+          <w:b/>
+          <w:color w:val="70AD47" w:themeColor="accent6"/>
+          <w:sz w:val="28"/>
+          <w:szCs w:val="28"/>
+        </w:rPr>
         <w:t>(</w:t>
       </w:r>
       <w:proofErr w:type="gramEnd"/>
       <w:r>
+        <w:rPr>
+          <w:b/>
+          <w:color w:val="70AD47" w:themeColor="accent6"/>
+          <w:sz w:val="28"/>
+          <w:szCs w:val="28"/>
+        </w:rPr>
         <w:t>Sweepstakes sweepstakes)</w:t>
       </w:r>
     </w:p>
@@ -289,240 +405,394 @@
           <w:ilvl w:val="0"/>
           <w:numId w:val="1"/>
         </w:numPr>
-      </w:pPr>
-      <w:r>
+        <w:rPr>
+          <w:b/>
+          <w:color w:val="70AD47" w:themeColor="accent6"/>
+          <w:sz w:val="28"/>
+          <w:szCs w:val="28"/>
+        </w:rPr>
+      </w:pPr>
+      <w:r>
+        <w:rPr>
+          <w:b/>
+          <w:color w:val="70AD47" w:themeColor="accent6"/>
+          <w:sz w:val="28"/>
+          <w:szCs w:val="28"/>
+        </w:rPr>
         <w:t xml:space="preserve">Sweepstakes </w:t>
       </w:r>
       <w:proofErr w:type="spellStart"/>
       <w:proofErr w:type="gramStart"/>
       <w:r>
+        <w:rPr>
+          <w:b/>
+          <w:color w:val="70AD47" w:themeColor="accent6"/>
+          <w:sz w:val="28"/>
+          <w:szCs w:val="28"/>
+        </w:rPr>
         <w:t>GetSweepstakes</w:t>
       </w:r>
       <w:proofErr w:type="spellEnd"/>
       <w:r>
+        <w:rPr>
+          <w:b/>
+          <w:color w:val="70AD47" w:themeColor="accent6"/>
+          <w:sz w:val="28"/>
+          <w:szCs w:val="28"/>
+        </w:rPr>
         <w:t>(</w:t>
       </w:r>
       <w:proofErr w:type="gramEnd"/>
       <w:r>
+        <w:rPr>
+          <w:b/>
+          <w:color w:val="70AD47" w:themeColor="accent6"/>
+          <w:sz w:val="28"/>
+          <w:szCs w:val="28"/>
+        </w:rPr>
         <w:t>)</w:t>
       </w:r>
     </w:p>
     <w:p>
-      <w:r>
-        <w:rPr>
-          <w:b/>
-        </w:rPr>
-        <w:t>(</w:t>
-      </w:r>
-      <w:r>
-        <w:rPr>
-          <w:b/>
-        </w:rPr>
-        <w:t>10</w:t>
-      </w:r>
-      <w:r>
-        <w:rPr>
-          <w:b/>
-        </w:rPr>
-        <w:t xml:space="preserve"> points)</w:t>
-      </w:r>
-      <w:r>
-        <w:t xml:space="preserve"> As a developer, I want to create a </w:t>
-      </w:r>
-      <w:proofErr w:type="spellStart"/>
-      <w:r>
+      <w:pPr>
+        <w:rPr>
+          <w:b/>
+          <w:color w:val="70AD47" w:themeColor="accent6"/>
+          <w:sz w:val="28"/>
+          <w:szCs w:val="28"/>
+        </w:rPr>
+      </w:pPr>
+      <w:r>
+        <w:rPr>
+          <w:b/>
+          <w:color w:val="70AD47" w:themeColor="accent6"/>
+          <w:sz w:val="28"/>
+          <w:szCs w:val="28"/>
+        </w:rPr>
+        <w:t xml:space="preserve">(10 points) As a developer, I want to create a </w:t>
+      </w:r>
+      <w:proofErr w:type="spellStart"/>
+      <w:r>
+        <w:rPr>
+          <w:b/>
+          <w:color w:val="70AD47" w:themeColor="accent6"/>
+          <w:sz w:val="28"/>
+          <w:szCs w:val="28"/>
+        </w:rPr>
         <w:t>SweepstakesStackManager</w:t>
       </w:r>
       <w:proofErr w:type="spellEnd"/>
       <w:r>
+        <w:rPr>
+          <w:b/>
+          <w:color w:val="70AD47" w:themeColor="accent6"/>
+          <w:sz w:val="28"/>
+          <w:szCs w:val="28"/>
+        </w:rPr>
         <w:t xml:space="preserve"> class that uses the Stack data structure as an underlying structure.</w:t>
       </w:r>
     </w:p>
     <w:p>
-      <w:r>
-        <w:rPr>
-          <w:b/>
-        </w:rPr>
-        <w:t>(</w:t>
-      </w:r>
-      <w:r>
-        <w:rPr>
-          <w:b/>
-        </w:rPr>
-        <w:t>10</w:t>
-      </w:r>
-      <w:r>
-        <w:rPr>
-          <w:b/>
-        </w:rPr>
-        <w:t xml:space="preserve"> points)</w:t>
-      </w:r>
-      <w:r>
-        <w:t xml:space="preserve"> As a developer, I want to create a </w:t>
-      </w:r>
-      <w:proofErr w:type="spellStart"/>
-      <w:r>
+      <w:pPr>
+        <w:rPr>
+          <w:b/>
+          <w:color w:val="70AD47" w:themeColor="accent6"/>
+          <w:sz w:val="28"/>
+          <w:szCs w:val="28"/>
+        </w:rPr>
+      </w:pPr>
+      <w:r>
+        <w:rPr>
+          <w:b/>
+          <w:color w:val="70AD47" w:themeColor="accent6"/>
+          <w:sz w:val="28"/>
+          <w:szCs w:val="28"/>
+        </w:rPr>
+        <w:t xml:space="preserve">(10 points) As a developer, I want to create a </w:t>
+      </w:r>
+      <w:proofErr w:type="spellStart"/>
+      <w:r>
+        <w:rPr>
+          <w:b/>
+          <w:color w:val="70AD47" w:themeColor="accent6"/>
+          <w:sz w:val="28"/>
+          <w:szCs w:val="28"/>
+        </w:rPr>
         <w:t>SweepstakesQueueManager</w:t>
       </w:r>
       <w:proofErr w:type="spellEnd"/>
       <w:r>
+        <w:rPr>
+          <w:b/>
+          <w:color w:val="70AD47" w:themeColor="accent6"/>
+          <w:sz w:val="28"/>
+          <w:szCs w:val="28"/>
+        </w:rPr>
         <w:t xml:space="preserve"> class that uses the Queue data structure as an underlying structure.</w:t>
       </w:r>
     </w:p>
     <w:p>
-      <w:r>
-        <w:rPr>
-          <w:b/>
-        </w:rPr>
-        <w:t>(</w:t>
-      </w:r>
-      <w:r>
-        <w:rPr>
-          <w:b/>
-        </w:rPr>
-        <w:t>10</w:t>
-      </w:r>
-      <w:r>
-        <w:rPr>
-          <w:b/>
-        </w:rPr>
-        <w:t xml:space="preserve"> points)</w:t>
-      </w:r>
-      <w:r>
-        <w:t xml:space="preserve"> As a developer, I want my </w:t>
-      </w:r>
-      <w:proofErr w:type="spellStart"/>
-      <w:r>
+      <w:pPr>
+        <w:rPr>
+          <w:b/>
+          <w:color w:val="70AD47" w:themeColor="accent6"/>
+          <w:sz w:val="28"/>
+          <w:szCs w:val="28"/>
+        </w:rPr>
+      </w:pPr>
+      <w:r>
+        <w:rPr>
+          <w:b/>
+          <w:color w:val="70AD47" w:themeColor="accent6"/>
+          <w:sz w:val="28"/>
+          <w:szCs w:val="28"/>
+        </w:rPr>
+        <w:t xml:space="preserve">(10 points) As a developer, I want my </w:t>
+      </w:r>
+      <w:proofErr w:type="spellStart"/>
+      <w:r>
+        <w:rPr>
+          <w:b/>
+          <w:color w:val="70AD47" w:themeColor="accent6"/>
+          <w:sz w:val="28"/>
+          <w:szCs w:val="28"/>
+        </w:rPr>
         <w:t>SweepstakesStackManager</w:t>
       </w:r>
       <w:proofErr w:type="spellEnd"/>
       <w:r>
+        <w:rPr>
+          <w:b/>
+          <w:color w:val="70AD47" w:themeColor="accent6"/>
+          <w:sz w:val="28"/>
+          <w:szCs w:val="28"/>
+        </w:rPr>
         <w:t xml:space="preserve"> class and </w:t>
       </w:r>
       <w:proofErr w:type="spellStart"/>
       <w:r>
+        <w:rPr>
+          <w:b/>
+          <w:color w:val="70AD47" w:themeColor="accent6"/>
+          <w:sz w:val="28"/>
+          <w:szCs w:val="28"/>
+        </w:rPr>
         <w:t>SweepstakesQueueManager</w:t>
       </w:r>
       <w:proofErr w:type="spellEnd"/>
       <w:r>
+        <w:rPr>
+          <w:b/>
+          <w:color w:val="70AD47" w:themeColor="accent6"/>
+          <w:sz w:val="28"/>
+          <w:szCs w:val="28"/>
+        </w:rPr>
         <w:t xml:space="preserve"> class to inherit from the </w:t>
       </w:r>
       <w:proofErr w:type="spellStart"/>
       <w:r>
+        <w:rPr>
+          <w:b/>
+          <w:color w:val="70AD47" w:themeColor="accent6"/>
+          <w:sz w:val="28"/>
+          <w:szCs w:val="28"/>
+        </w:rPr>
         <w:t>ISweepstakesManager</w:t>
       </w:r>
       <w:proofErr w:type="spellEnd"/>
       <w:r>
-        <w:t xml:space="preserve"> interface and implement the methods from the </w:t>
-      </w:r>
-      <w:proofErr w:type="spellStart"/>
-      <w:r>
+        <w:rPr>
+          <w:b/>
+          <w:color w:val="70AD47" w:themeColor="accent6"/>
+          <w:sz w:val="28"/>
+          <w:szCs w:val="28"/>
+        </w:rPr>
+        <w:t xml:space="preserve"> </w:t>
+      </w:r>
+      <w:r>
+        <w:rPr>
+          <w:b/>
+          <w:color w:val="70AD47" w:themeColor="accent6"/>
+          <w:sz w:val="28"/>
+          <w:szCs w:val="28"/>
+        </w:rPr>
+        <w:lastRenderedPageBreak/>
+        <w:t xml:space="preserve">interface and implement the methods from the </w:t>
+      </w:r>
+      <w:proofErr w:type="spellStart"/>
+      <w:r>
+        <w:rPr>
+          <w:b/>
+          <w:color w:val="70AD47" w:themeColor="accent6"/>
+          <w:sz w:val="28"/>
+          <w:szCs w:val="28"/>
+        </w:rPr>
         <w:t>ISweepstakesManager</w:t>
       </w:r>
       <w:proofErr w:type="spellEnd"/>
       <w:r>
+        <w:rPr>
+          <w:b/>
+          <w:color w:val="70AD47" w:themeColor="accent6"/>
+          <w:sz w:val="28"/>
+          <w:szCs w:val="28"/>
+        </w:rPr>
         <w:t xml:space="preserve"> interface using Stack and Queue methods.</w:t>
       </w:r>
     </w:p>
     <w:p>
-      <w:r>
-        <w:rPr>
-          <w:b/>
-        </w:rPr>
-        <w:t xml:space="preserve">(5 points) </w:t>
-      </w:r>
-      <w:r>
-        <w:t xml:space="preserve">As a developer, I want to create a </w:t>
-      </w:r>
-      <w:proofErr w:type="spellStart"/>
-      <w:r>
+      <w:pPr>
+        <w:rPr>
+          <w:b/>
+          <w:color w:val="70AD47" w:themeColor="accent6"/>
+          <w:sz w:val="28"/>
+          <w:szCs w:val="28"/>
+        </w:rPr>
+      </w:pPr>
+      <w:r>
+        <w:rPr>
+          <w:b/>
+          <w:color w:val="70AD47" w:themeColor="accent6"/>
+          <w:sz w:val="28"/>
+          <w:szCs w:val="28"/>
+        </w:rPr>
+        <w:t xml:space="preserve">(5 points) As a developer, I want to create a </w:t>
+      </w:r>
+      <w:proofErr w:type="spellStart"/>
+      <w:r>
+        <w:rPr>
+          <w:b/>
+          <w:color w:val="70AD47" w:themeColor="accent6"/>
+          <w:sz w:val="28"/>
+          <w:szCs w:val="28"/>
+        </w:rPr>
         <w:t>MarketingFirm</w:t>
       </w:r>
       <w:proofErr w:type="spellEnd"/>
       <w:r>
+        <w:rPr>
+          <w:b/>
+          <w:color w:val="70AD47" w:themeColor="accent6"/>
+          <w:sz w:val="28"/>
+          <w:szCs w:val="28"/>
+        </w:rPr>
         <w:t xml:space="preserve"> class with functionality to create a sweepstakes. </w:t>
       </w:r>
     </w:p>
     <w:p>
-      <w:r>
-        <w:rPr>
-          <w:b/>
-        </w:rPr>
-        <w:t>(</w:t>
-      </w:r>
-      <w:r>
-        <w:rPr>
-          <w:b/>
-        </w:rPr>
-        <w:t>10</w:t>
-      </w:r>
-      <w:r>
-        <w:rPr>
-          <w:b/>
-        </w:rPr>
-        <w:t xml:space="preserve"> points)</w:t>
-      </w:r>
-      <w:r>
-        <w:t xml:space="preserve"> As a developer, I want to implement dependency injection in my </w:t>
-      </w:r>
-      <w:proofErr w:type="spellStart"/>
-      <w:r>
+      <w:pPr>
+        <w:rPr>
+          <w:b/>
+          <w:color w:val="70AD47" w:themeColor="accent6"/>
+          <w:sz w:val="28"/>
+          <w:szCs w:val="28"/>
+        </w:rPr>
+      </w:pPr>
+      <w:r>
+        <w:rPr>
+          <w:b/>
+          <w:color w:val="70AD47" w:themeColor="accent6"/>
+          <w:sz w:val="28"/>
+          <w:szCs w:val="28"/>
+        </w:rPr>
+        <w:t xml:space="preserve">(10 points) As a developer, I want to implement dependency injection in my </w:t>
+      </w:r>
+      <w:proofErr w:type="spellStart"/>
+      <w:r>
+        <w:rPr>
+          <w:b/>
+          <w:color w:val="70AD47" w:themeColor="accent6"/>
+          <w:sz w:val="28"/>
+          <w:szCs w:val="28"/>
+        </w:rPr>
         <w:t>MarketingFirm</w:t>
       </w:r>
       <w:proofErr w:type="spellEnd"/>
       <w:r>
+        <w:rPr>
+          <w:b/>
+          <w:color w:val="70AD47" w:themeColor="accent6"/>
+          <w:sz w:val="28"/>
+          <w:szCs w:val="28"/>
+        </w:rPr>
         <w:t xml:space="preserve"> class so that I can utilize a sweepstakes manager.</w:t>
       </w:r>
     </w:p>
     <w:p>
-      <w:r>
-        <w:rPr>
-          <w:b/>
+      <w:pPr>
+        <w:rPr>
           <w:bCs/>
-        </w:rPr>
-        <w:t xml:space="preserve">(5 points) </w:t>
-      </w:r>
-      <w:r>
-        <w:t xml:space="preserve">As a developer, I want to document (text file, canvas comment, etc.) where I am using dependency injection and what benefits it adds to the structure of my application. </w:t>
-      </w:r>
-    </w:p>
-    <w:p>
-      <w:r>
-        <w:rPr>
-          <w:b/>
-        </w:rPr>
-        <w:lastRenderedPageBreak/>
-        <w:t>(</w:t>
-      </w:r>
-      <w:r>
-        <w:rPr>
-          <w:b/>
-        </w:rPr>
-        <w:t>10</w:t>
-      </w:r>
-      <w:r>
-        <w:rPr>
-          <w:b/>
-        </w:rPr>
-        <w:t xml:space="preserve"> points)</w:t>
-      </w:r>
-      <w:r>
-        <w:t xml:space="preserve"> As a developer, I want to use the factory design pattern to allow a user to choose between a </w:t>
-      </w:r>
-      <w:proofErr w:type="spellStart"/>
-      <w:r>
+          <w:color w:val="70AD47" w:themeColor="accent6"/>
+          <w:sz w:val="28"/>
+          <w:szCs w:val="28"/>
+        </w:rPr>
+      </w:pPr>
+      <w:r>
+        <w:rPr>
+          <w:bCs/>
+          <w:color w:val="70AD47" w:themeColor="accent6"/>
+          <w:sz w:val="28"/>
+          <w:szCs w:val="28"/>
+        </w:rPr>
+        <w:t xml:space="preserve">(5 points) As a developer, I want to document (text file, canvas comment, etc.) where I am using dependency injection and what benefits it adds to the structure of my application. </w:t>
+      </w:r>
+    </w:p>
+    <w:p>
+      <w:pPr>
+        <w:rPr>
+          <w:b/>
+          <w:color w:val="70AD47" w:themeColor="accent6"/>
+          <w:sz w:val="28"/>
+          <w:szCs w:val="28"/>
+        </w:rPr>
+      </w:pPr>
+      <w:r>
+        <w:rPr>
+          <w:b/>
+          <w:color w:val="70AD47" w:themeColor="accent6"/>
+          <w:sz w:val="28"/>
+          <w:szCs w:val="28"/>
+        </w:rPr>
+        <w:t xml:space="preserve">(10 points) As a developer, I want to use the factory design pattern to allow a user to choose between a </w:t>
+      </w:r>
+      <w:proofErr w:type="spellStart"/>
+      <w:r>
+        <w:rPr>
+          <w:b/>
+          <w:color w:val="70AD47" w:themeColor="accent6"/>
+          <w:sz w:val="28"/>
+          <w:szCs w:val="28"/>
+        </w:rPr>
         <w:t>SweepstakesStackManager</w:t>
       </w:r>
       <w:proofErr w:type="spellEnd"/>
       <w:r>
+        <w:rPr>
+          <w:b/>
+          <w:color w:val="70AD47" w:themeColor="accent6"/>
+          <w:sz w:val="28"/>
+          <w:szCs w:val="28"/>
+        </w:rPr>
         <w:t xml:space="preserve"> or a </w:t>
       </w:r>
       <w:proofErr w:type="spellStart"/>
       <w:r>
+        <w:rPr>
+          <w:b/>
+          <w:color w:val="70AD47" w:themeColor="accent6"/>
+          <w:sz w:val="28"/>
+          <w:szCs w:val="28"/>
+        </w:rPr>
         <w:t>SweepstakesQueueManager</w:t>
       </w:r>
       <w:proofErr w:type="spellEnd"/>
       <w:r>
+        <w:rPr>
+          <w:b/>
+          <w:color w:val="70AD47" w:themeColor="accent6"/>
+          <w:sz w:val="28"/>
+          <w:szCs w:val="28"/>
+        </w:rPr>
         <w:t xml:space="preserve"> to manage the sweepstakes objects.</w:t>
       </w:r>
     </w:p>
@@ -809,6 +1079,7 @@
           <w:sz w:val="28"/>
           <w:szCs w:val="28"/>
         </w:rPr>
+        <w:lastRenderedPageBreak/>
         <w:t>Add contestants</w:t>
       </w:r>
       <w:r>

</xml_diff>

<commit_message>
Created framework and plan for PickWinner method in Sweepstakes class.
</commit_message>
<xml_diff>
--- a/8_Sweepstakes_User_Stories-WORKING.docx
+++ b/8_Sweepstakes_User_Stories-WORKING.docx
@@ -37,72 +37,72 @@
         <w:rPr>
           <w:rFonts w:cstheme="minorHAnsi"/>
         </w:rPr>
-        <w:t>You are part of a team working on an application that provides the functionality to manage many sweepstakes. Marketing firms are likely purchasers and users of the backend application, and they can choose to use your functionality however they like! It is up to you, the developer, to create the backend application to implement the logic for the functions and pieces of functionality requested below.</w:t>
-      </w:r>
-    </w:p>
-    <w:p>
-      <w:pPr>
-        <w:rPr>
-          <w:b/>
-          <w:color w:val="70AD47" w:themeColor="accent6"/>
-          <w:sz w:val="28"/>
-          <w:szCs w:val="28"/>
-        </w:rPr>
-      </w:pPr>
-      <w:r>
-        <w:rPr>
-          <w:b/>
-          <w:color w:val="70AD47" w:themeColor="accent6"/>
-          <w:sz w:val="28"/>
-          <w:szCs w:val="28"/>
-        </w:rPr>
-        <w:t xml:space="preserve">(5 points) As a developer, I want consistent commits and descriptive commit messages. </w:t>
-      </w:r>
-    </w:p>
-    <w:p>
-      <w:pPr>
-        <w:rPr>
-          <w:b/>
-          <w:color w:val="70AD47" w:themeColor="accent6"/>
-          <w:sz w:val="28"/>
-          <w:szCs w:val="28"/>
-        </w:rPr>
-      </w:pPr>
-      <w:r>
-        <w:rPr>
-          <w:b/>
-          <w:color w:val="70AD47" w:themeColor="accent6"/>
-          <w:sz w:val="28"/>
-          <w:szCs w:val="28"/>
-        </w:rPr>
-        <w:t>(5 points) As a developer, I want to create a Contestant class that has a first name, last name, email address, and registration number.</w:t>
-      </w:r>
-    </w:p>
-    <w:p>
-      <w:pPr>
-        <w:rPr>
-          <w:b/>
-          <w:sz w:val="28"/>
-          <w:szCs w:val="28"/>
-        </w:rPr>
-      </w:pPr>
-      <w:r>
-        <w:rPr>
-          <w:b/>
-          <w:sz w:val="28"/>
-          <w:szCs w:val="28"/>
-        </w:rPr>
-        <w:t>(10 points) As a developer, I want to create a user interface for any information the application would need to get fr</w:t>
+        <w:t>You are part of a team working on an application that provides the functionality to manage many sweepstakes. Marketing firms are likely purchasers and users of th</w:t>
       </w:r>
       <w:bookmarkStart w:id="0" w:name="_GoBack"/>
       <w:bookmarkEnd w:id="0"/>
       <w:r>
         <w:rPr>
-          <w:b/>
-          <w:sz w:val="28"/>
-          <w:szCs w:val="28"/>
-        </w:rPr>
-        <w:t>om the user. One example would be the functionality to assign a Contestant object a first name, last name, email address, and registration number.</w:t>
+          <w:rFonts w:cstheme="minorHAnsi"/>
+        </w:rPr>
+        <w:t>e backend application, and they can choose to use your functionality however they like! It is up to you, the developer, to create the backend application to implement the logic for the functions and pieces of functionality requested below.</w:t>
+      </w:r>
+    </w:p>
+    <w:p>
+      <w:pPr>
+        <w:rPr>
+          <w:b/>
+          <w:color w:val="70AD47" w:themeColor="accent6"/>
+          <w:sz w:val="28"/>
+          <w:szCs w:val="28"/>
+        </w:rPr>
+      </w:pPr>
+      <w:r>
+        <w:rPr>
+          <w:b/>
+          <w:color w:val="70AD47" w:themeColor="accent6"/>
+          <w:sz w:val="28"/>
+          <w:szCs w:val="28"/>
+        </w:rPr>
+        <w:t xml:space="preserve">(5 points) As a developer, I want consistent commits and descriptive commit messages. </w:t>
+      </w:r>
+    </w:p>
+    <w:p>
+      <w:pPr>
+        <w:rPr>
+          <w:b/>
+          <w:color w:val="70AD47" w:themeColor="accent6"/>
+          <w:sz w:val="28"/>
+          <w:szCs w:val="28"/>
+        </w:rPr>
+      </w:pPr>
+      <w:r>
+        <w:rPr>
+          <w:b/>
+          <w:color w:val="70AD47" w:themeColor="accent6"/>
+          <w:sz w:val="28"/>
+          <w:szCs w:val="28"/>
+        </w:rPr>
+        <w:t>(5 points) As a developer, I want to create a Contestant class that has a first name, last name, email address, and registration number.</w:t>
+      </w:r>
+    </w:p>
+    <w:p>
+      <w:pPr>
+        <w:rPr>
+          <w:b/>
+          <w:color w:val="70AD47" w:themeColor="accent6"/>
+          <w:sz w:val="28"/>
+          <w:szCs w:val="28"/>
+        </w:rPr>
+      </w:pPr>
+      <w:r>
+        <w:rPr>
+          <w:b/>
+          <w:color w:val="70AD47" w:themeColor="accent6"/>
+          <w:sz w:val="28"/>
+          <w:szCs w:val="28"/>
+        </w:rPr>
+        <w:t>(10 points) As a developer, I want to create a user interface for any information the application would need to get from the user. One example would be the functionality to assign a Contestant object a first name, last name, email address, and registration number.</w:t>
       </w:r>
     </w:p>
     <w:p>
@@ -131,6 +131,7 @@
         </w:numPr>
         <w:rPr>
           <w:b/>
+          <w:color w:val="70AD47" w:themeColor="accent6"/>
           <w:sz w:val="28"/>
           <w:szCs w:val="28"/>
         </w:rPr>
@@ -139,6 +140,7 @@
       <w:r>
         <w:rPr>
           <w:b/>
+          <w:color w:val="70AD47" w:themeColor="accent6"/>
           <w:sz w:val="28"/>
           <w:szCs w:val="28"/>
         </w:rPr>
@@ -148,6 +150,7 @@
       <w:r>
         <w:rPr>
           <w:b/>
+          <w:color w:val="70AD47" w:themeColor="accent6"/>
           <w:sz w:val="28"/>
           <w:szCs w:val="28"/>
         </w:rPr>
@@ -163,13 +166,15 @@
         </w:numPr>
         <w:rPr>
           <w:b/>
-          <w:sz w:val="28"/>
-          <w:szCs w:val="28"/>
-        </w:rPr>
-      </w:pPr>
-      <w:r>
-        <w:rPr>
-          <w:b/>
+          <w:color w:val="70AD47" w:themeColor="accent6"/>
+          <w:sz w:val="28"/>
+          <w:szCs w:val="28"/>
+        </w:rPr>
+      </w:pPr>
+      <w:r>
+        <w:rPr>
+          <w:b/>
+          <w:color w:val="70AD47" w:themeColor="accent6"/>
           <w:sz w:val="28"/>
           <w:szCs w:val="28"/>
         </w:rPr>
@@ -180,6 +185,7 @@
       <w:r>
         <w:rPr>
           <w:b/>
+          <w:color w:val="70AD47" w:themeColor="accent6"/>
           <w:sz w:val="28"/>
           <w:szCs w:val="28"/>
         </w:rPr>
@@ -189,6 +195,7 @@
       <w:r>
         <w:rPr>
           <w:b/>
+          <w:color w:val="70AD47" w:themeColor="accent6"/>
           <w:sz w:val="28"/>
           <w:szCs w:val="28"/>
         </w:rPr>
@@ -198,6 +205,7 @@
       <w:r>
         <w:rPr>
           <w:b/>
+          <w:color w:val="70AD47" w:themeColor="accent6"/>
           <w:sz w:val="28"/>
           <w:szCs w:val="28"/>
         </w:rPr>
@@ -263,13 +271,15 @@
         </w:numPr>
         <w:rPr>
           <w:b/>
-          <w:sz w:val="28"/>
-          <w:szCs w:val="28"/>
-        </w:rPr>
-      </w:pPr>
-      <w:r>
-        <w:rPr>
-          <w:b/>
+          <w:color w:val="70AD47" w:themeColor="accent6"/>
+          <w:sz w:val="28"/>
+          <w:szCs w:val="28"/>
+        </w:rPr>
+      </w:pPr>
+      <w:r>
+        <w:rPr>
+          <w:b/>
+          <w:color w:val="70AD47" w:themeColor="accent6"/>
           <w:sz w:val="28"/>
           <w:szCs w:val="28"/>
         </w:rPr>
@@ -280,6 +290,7 @@
       <w:r>
         <w:rPr>
           <w:b/>
+          <w:color w:val="70AD47" w:themeColor="accent6"/>
           <w:sz w:val="28"/>
           <w:szCs w:val="28"/>
         </w:rPr>
@@ -289,6 +300,7 @@
       <w:r>
         <w:rPr>
           <w:b/>
+          <w:color w:val="70AD47" w:themeColor="accent6"/>
           <w:sz w:val="28"/>
           <w:szCs w:val="28"/>
         </w:rPr>
@@ -298,6 +310,7 @@
       <w:r>
         <w:rPr>
           <w:b/>
+          <w:color w:val="70AD47" w:themeColor="accent6"/>
           <w:sz w:val="28"/>
           <w:szCs w:val="28"/>
         </w:rPr>

</xml_diff>

<commit_message>
Completed PickWinner method in Sweepstakes class.
</commit_message>
<xml_diff>
--- a/8_Sweepstakes_User_Stories-WORKING.docx
+++ b/8_Sweepstakes_User_Stories-WORKING.docx
@@ -37,15 +37,7 @@
         <w:rPr>
           <w:rFonts w:cstheme="minorHAnsi"/>
         </w:rPr>
-        <w:t>You are part of a team working on an application that provides the functionality to manage many sweepstakes. Marketing firms are likely purchasers and users of th</w:t>
-      </w:r>
-      <w:bookmarkStart w:id="0" w:name="_GoBack"/>
-      <w:bookmarkEnd w:id="0"/>
-      <w:r>
-        <w:rPr>
-          <w:rFonts w:cstheme="minorHAnsi"/>
-        </w:rPr>
-        <w:t>e backend application, and they can choose to use your functionality however they like! It is up to you, the developer, to create the backend application to implement the logic for the functions and pieces of functionality requested below.</w:t>
+        <w:t>You are part of a team working on an application that provides the functionality to manage many sweepstakes. Marketing firms are likely purchasers and users of the backend application, and they can choose to use your functionality however they like! It is up to you, the developer, to create the backend application to implement the logic for the functions and pieces of functionality requested below.</w:t>
       </w:r>
     </w:p>
     <w:p>
@@ -1281,6 +1273,237 @@
     </w:p>
     <w:p>
       <w:pPr>
+        <w:rPr>
+          <w:b/>
+          <w:sz w:val="28"/>
+          <w:szCs w:val="28"/>
+        </w:rPr>
+      </w:pPr>
+      <w:proofErr w:type="spellStart"/>
+      <w:proofErr w:type="gramStart"/>
+      <w:r>
+        <w:rPr>
+          <w:sz w:val="28"/>
+          <w:szCs w:val="28"/>
+        </w:rPr>
+        <w:t>Sel</w:t>
+      </w:r>
+      <w:proofErr w:type="spellEnd"/>
+      <w:r>
+        <w:rPr>
+          <w:b/>
+          <w:sz w:val="28"/>
+          <w:szCs w:val="28"/>
+        </w:rPr>
+        <w:t>(</w:t>
+      </w:r>
+      <w:proofErr w:type="gramEnd"/>
+      <w:r>
+        <w:rPr>
+          <w:b/>
+          <w:sz w:val="28"/>
+          <w:szCs w:val="28"/>
+        </w:rPr>
+        <w:t>15 points) As a developer, I want to create a Sweepstakes class that uses the Dictionary data structure as an underlying structure. The Sweepstakes class will have the following methods with full implementation (write the functionality) of each method:</w:t>
+      </w:r>
+    </w:p>
+    <w:p>
+      <w:pPr>
+        <w:pStyle w:val="ListParagraph"/>
+        <w:numPr>
+          <w:ilvl w:val="0"/>
+          <w:numId w:val="1"/>
+        </w:numPr>
+        <w:rPr>
+          <w:b/>
+          <w:color w:val="70AD47" w:themeColor="accent6"/>
+          <w:sz w:val="28"/>
+          <w:szCs w:val="28"/>
+        </w:rPr>
+      </w:pPr>
+      <w:proofErr w:type="gramStart"/>
+      <w:r>
+        <w:rPr>
+          <w:b/>
+          <w:color w:val="70AD47" w:themeColor="accent6"/>
+          <w:sz w:val="28"/>
+          <w:szCs w:val="28"/>
+        </w:rPr>
+        <w:t>Sweepstakes(</w:t>
+      </w:r>
+      <w:proofErr w:type="gramEnd"/>
+      <w:r>
+        <w:rPr>
+          <w:b/>
+          <w:color w:val="70AD47" w:themeColor="accent6"/>
+          <w:sz w:val="28"/>
+          <w:szCs w:val="28"/>
+        </w:rPr>
+        <w:t>string name)</w:t>
+      </w:r>
+    </w:p>
+    <w:p>
+      <w:pPr>
+        <w:pStyle w:val="ListParagraph"/>
+        <w:numPr>
+          <w:ilvl w:val="0"/>
+          <w:numId w:val="1"/>
+        </w:numPr>
+        <w:rPr>
+          <w:b/>
+          <w:color w:val="70AD47" w:themeColor="accent6"/>
+          <w:sz w:val="28"/>
+          <w:szCs w:val="28"/>
+        </w:rPr>
+      </w:pPr>
+      <w:r>
+        <w:rPr>
+          <w:b/>
+          <w:color w:val="70AD47" w:themeColor="accent6"/>
+          <w:sz w:val="28"/>
+          <w:szCs w:val="28"/>
+        </w:rPr>
+        <w:t xml:space="preserve">void </w:t>
+      </w:r>
+      <w:proofErr w:type="spellStart"/>
+      <w:proofErr w:type="gramStart"/>
+      <w:r>
+        <w:rPr>
+          <w:b/>
+          <w:color w:val="70AD47" w:themeColor="accent6"/>
+          <w:sz w:val="28"/>
+          <w:szCs w:val="28"/>
+        </w:rPr>
+        <w:t>RegisterContestant</w:t>
+      </w:r>
+      <w:proofErr w:type="spellEnd"/>
+      <w:r>
+        <w:rPr>
+          <w:b/>
+          <w:color w:val="70AD47" w:themeColor="accent6"/>
+          <w:sz w:val="28"/>
+          <w:szCs w:val="28"/>
+        </w:rPr>
+        <w:t>(</w:t>
+      </w:r>
+      <w:proofErr w:type="gramEnd"/>
+      <w:r>
+        <w:rPr>
+          <w:b/>
+          <w:color w:val="70AD47" w:themeColor="accent6"/>
+          <w:sz w:val="28"/>
+          <w:szCs w:val="28"/>
+        </w:rPr>
+        <w:t>Contestant contestant)</w:t>
+      </w:r>
+    </w:p>
+    <w:p>
+      <w:pPr>
+        <w:pStyle w:val="ListParagraph"/>
+        <w:numPr>
+          <w:ilvl w:val="0"/>
+          <w:numId w:val="1"/>
+        </w:numPr>
+        <w:rPr>
+          <w:b/>
+          <w:sz w:val="28"/>
+          <w:szCs w:val="28"/>
+        </w:rPr>
+      </w:pPr>
+      <w:r>
+        <w:rPr>
+          <w:b/>
+          <w:sz w:val="28"/>
+          <w:szCs w:val="28"/>
+        </w:rPr>
+        <w:t xml:space="preserve">Contestant </w:t>
+      </w:r>
+      <w:proofErr w:type="spellStart"/>
+      <w:proofErr w:type="gramStart"/>
+      <w:r>
+        <w:rPr>
+          <w:b/>
+          <w:sz w:val="28"/>
+          <w:szCs w:val="28"/>
+        </w:rPr>
+        <w:t>PickWinner</w:t>
+      </w:r>
+      <w:proofErr w:type="spellEnd"/>
+      <w:r>
+        <w:rPr>
+          <w:b/>
+          <w:sz w:val="28"/>
+          <w:szCs w:val="28"/>
+        </w:rPr>
+        <w:t>(</w:t>
+      </w:r>
+      <w:proofErr w:type="gramEnd"/>
+      <w:r>
+        <w:rPr>
+          <w:b/>
+          <w:sz w:val="28"/>
+          <w:szCs w:val="28"/>
+        </w:rPr>
+        <w:t>)</w:t>
+      </w:r>
+    </w:p>
+    <w:p>
+      <w:pPr>
+        <w:pStyle w:val="ListParagraph"/>
+        <w:numPr>
+          <w:ilvl w:val="0"/>
+          <w:numId w:val="1"/>
+        </w:numPr>
+        <w:rPr>
+          <w:b/>
+          <w:color w:val="70AD47" w:themeColor="accent6"/>
+          <w:sz w:val="28"/>
+          <w:szCs w:val="28"/>
+        </w:rPr>
+      </w:pPr>
+      <w:r>
+        <w:rPr>
+          <w:b/>
+          <w:color w:val="70AD47" w:themeColor="accent6"/>
+          <w:sz w:val="28"/>
+          <w:szCs w:val="28"/>
+        </w:rPr>
+        <w:t xml:space="preserve">void </w:t>
+      </w:r>
+      <w:proofErr w:type="spellStart"/>
+      <w:proofErr w:type="gramStart"/>
+      <w:r>
+        <w:rPr>
+          <w:b/>
+          <w:color w:val="70AD47" w:themeColor="accent6"/>
+          <w:sz w:val="28"/>
+          <w:szCs w:val="28"/>
+        </w:rPr>
+        <w:t>PrintContestantInfo</w:t>
+      </w:r>
+      <w:proofErr w:type="spellEnd"/>
+      <w:r>
+        <w:rPr>
+          <w:b/>
+          <w:color w:val="70AD47" w:themeColor="accent6"/>
+          <w:sz w:val="28"/>
+          <w:szCs w:val="28"/>
+        </w:rPr>
+        <w:t>(</w:t>
+      </w:r>
+      <w:proofErr w:type="gramEnd"/>
+      <w:r>
+        <w:rPr>
+          <w:b/>
+          <w:color w:val="70AD47" w:themeColor="accent6"/>
+          <w:sz w:val="28"/>
+          <w:szCs w:val="28"/>
+        </w:rPr>
+        <w:t>Contestant contestant)</w:t>
+      </w:r>
+    </w:p>
+    <w:p>
+      <w:pPr>
         <w:pStyle w:val="ListParagraph"/>
         <w:numPr>
           <w:ilvl w:val="0"/>
@@ -1291,12 +1514,21 @@
           <w:szCs w:val="28"/>
         </w:rPr>
       </w:pPr>
-      <w:r>
-        <w:rPr>
-          <w:sz w:val="28"/>
-          <w:szCs w:val="28"/>
-        </w:rPr>
-        <w:t>Select Winner</w:t>
+      <w:proofErr w:type="spellStart"/>
+      <w:r>
+        <w:rPr>
+          <w:sz w:val="28"/>
+          <w:szCs w:val="28"/>
+        </w:rPr>
+        <w:t>ect</w:t>
+      </w:r>
+      <w:proofErr w:type="spellEnd"/>
+      <w:r>
+        <w:rPr>
+          <w:sz w:val="28"/>
+          <w:szCs w:val="28"/>
+        </w:rPr>
+        <w:t xml:space="preserve"> Winner</w:t>
       </w:r>
       <w:r>
         <w:rPr>
@@ -1321,6 +1553,104 @@
         </w:rPr>
         <w:t xml:space="preserve"> class</w:t>
       </w:r>
+    </w:p>
+    <w:p>
+      <w:pPr>
+        <w:rPr>
+          <w:sz w:val="28"/>
+          <w:szCs w:val="28"/>
+        </w:rPr>
+      </w:pPr>
+      <w:proofErr w:type="spellStart"/>
+      <w:r>
+        <w:rPr>
+          <w:sz w:val="28"/>
+          <w:szCs w:val="28"/>
+        </w:rPr>
+        <w:t>PickWinner</w:t>
+      </w:r>
+      <w:proofErr w:type="spellEnd"/>
+    </w:p>
+    <w:p>
+      <w:pPr>
+        <w:rPr>
+          <w:sz w:val="28"/>
+          <w:szCs w:val="28"/>
+        </w:rPr>
+      </w:pPr>
+      <w:r>
+        <w:rPr>
+          <w:sz w:val="28"/>
+          <w:szCs w:val="28"/>
+        </w:rPr>
+        <w:t>Get Correct Sweepstakes</w:t>
+      </w:r>
+    </w:p>
+    <w:p>
+      <w:pPr>
+        <w:rPr>
+          <w:sz w:val="28"/>
+          <w:szCs w:val="28"/>
+        </w:rPr>
+      </w:pPr>
+      <w:bookmarkStart w:id="0" w:name="_GoBack"/>
+      <w:r>
+        <w:rPr>
+          <w:sz w:val="28"/>
+          <w:szCs w:val="28"/>
+        </w:rPr>
+        <w:tab/>
+        <w:t>Go to Stack or Queue and go through items until we find the item we want.</w:t>
+      </w:r>
+    </w:p>
+    <w:p>
+      <w:pPr>
+        <w:rPr>
+          <w:sz w:val="28"/>
+          <w:szCs w:val="28"/>
+        </w:rPr>
+      </w:pPr>
+      <w:r>
+        <w:rPr>
+          <w:sz w:val="28"/>
+          <w:szCs w:val="28"/>
+        </w:rPr>
+        <w:tab/>
+        <w:t>Once we get the correct Sweepstakes, the get the count</w:t>
+      </w:r>
+    </w:p>
+    <w:p>
+      <w:pPr>
+        <w:rPr>
+          <w:sz w:val="28"/>
+          <w:szCs w:val="28"/>
+        </w:rPr>
+      </w:pPr>
+      <w:r>
+        <w:rPr>
+          <w:sz w:val="28"/>
+          <w:szCs w:val="28"/>
+        </w:rPr>
+        <w:tab/>
+        <w:t>Generate a random number between 1 and the Count</w:t>
+      </w:r>
+    </w:p>
+    <w:p>
+      <w:pPr>
+        <w:rPr>
+          <w:sz w:val="28"/>
+          <w:szCs w:val="28"/>
+        </w:rPr>
+      </w:pPr>
+      <w:r>
+        <w:rPr>
+          <w:sz w:val="28"/>
+          <w:szCs w:val="28"/>
+        </w:rPr>
+        <w:tab/>
+        <w:t>This is the key to the customer that we want to notify that they won.</w:t>
+      </w:r>
+      <w:bookmarkEnd w:id="0"/>
     </w:p>
     <w:sectPr>
       <w:pgSz w:w="12240" w:h="15840"/>

</xml_diff>